<commit_message>
report modified and data csv added
</commit_message>
<xml_diff>
--- a/Report.docx
+++ b/Report.docx
@@ -35,13 +35,7 @@
         <w:jc w:val="center"/>
       </w:pPr>
       <w:r>
-        <w:t>September 5</w:t>
-      </w:r>
-      <w:r>
-        <w:t>, 20</w:t>
-      </w:r>
-      <w:r>
-        <w:t>20</w:t>
+        <w:t>September 5, 2020</w:t>
       </w:r>
     </w:p>
     <w:p>
@@ -86,72 +80,1090 @@
       <w:r>
         <w:t>Today owning a car is no longer a luxury in-fact it is now a necessity of having a car in every household. As the number of cars is increasing day by day on the road the risk of accidents is also increasing. Accidents not only cause human life loss, but financial losses are also incurred. All accidents do not have the same intensity or severity and losses occur vary largely based on the severity of the accident. The severity helps the government and other agencies to predict the number of serious patients that are going to be there. Moreover, with the help of severity government can also plan to work in those areas where frequently more severe accidents are going to occur based on the location of accidents. Furthermore, severity prediction can also help in planning for the weather conditions when accidents are more prone to be severe.</w:t>
       </w:r>
+    </w:p>
+    <w:p>
+      <w:pPr>
+        <w:spacing w:after="0"/>
+        <w:jc w:val="both"/>
+      </w:pPr>
+    </w:p>
+    <w:p>
+      <w:pPr>
+        <w:spacing w:after="0" w:line="360" w:lineRule="auto"/>
+        <w:jc w:val="both"/>
+        <w:rPr>
+          <w:b/>
+          <w:bCs/>
+        </w:rPr>
+      </w:pPr>
+      <w:r>
+        <w:rPr>
+          <w:b/>
+          <w:bCs/>
+        </w:rPr>
+        <w:t>1.2 Problem</w:t>
+      </w:r>
+    </w:p>
+    <w:p>
+      <w:pPr>
+        <w:spacing w:after="0"/>
+        <w:jc w:val="both"/>
+      </w:pPr>
+      <w:r>
+        <w:t>Data that might contribute in determining the severity of the accident might include the number of people involved in the event, number or type vehicles involved in the accident, how were the weather conditions at the time of the incident and many more. This project aims to predict the severity of the accident based on these data.</w:t>
+      </w:r>
+    </w:p>
+    <w:p>
+      <w:pPr>
+        <w:spacing w:after="0"/>
+        <w:jc w:val="both"/>
+      </w:pPr>
+    </w:p>
+    <w:p>
+      <w:pPr>
+        <w:spacing w:after="0" w:line="360" w:lineRule="auto"/>
+        <w:jc w:val="both"/>
+        <w:rPr>
+          <w:b/>
+          <w:bCs/>
+        </w:rPr>
+      </w:pPr>
+      <w:r>
+        <w:rPr>
+          <w:b/>
+          <w:bCs/>
+        </w:rPr>
+        <w:t xml:space="preserve">1.3 Interest </w:t>
+      </w:r>
+    </w:p>
+    <w:p>
+      <w:pPr>
+        <w:spacing w:after="0"/>
+        <w:jc w:val="both"/>
+      </w:pPr>
+      <w:r>
+        <w:t>The Government and the insurance companies would be very much interested in the prediction of severity of the accidents as it will help in better planning the road safety so that number of severe accidents can be reduced.</w:t>
+      </w:r>
+    </w:p>
+    <w:p>
+      <w:pPr>
+        <w:spacing w:after="0"/>
+        <w:jc w:val="both"/>
+      </w:pPr>
+    </w:p>
+    <w:p>
+      <w:pPr>
+        <w:spacing w:after="0"/>
+        <w:jc w:val="both"/>
+      </w:pPr>
+    </w:p>
+    <w:p>
+      <w:pPr>
+        <w:spacing w:after="0"/>
+        <w:jc w:val="both"/>
+        <w:rPr>
+          <w:b/>
+          <w:bCs/>
+          <w:sz w:val="24"/>
+          <w:szCs w:val="24"/>
+        </w:rPr>
+      </w:pPr>
+      <w:r>
+        <w:rPr>
+          <w:b/>
+          <w:bCs/>
+          <w:sz w:val="24"/>
+          <w:szCs w:val="24"/>
+        </w:rPr>
+        <w:t>2. Data acquisition and cleaning</w:t>
+      </w:r>
+    </w:p>
+    <w:p>
+      <w:pPr>
+        <w:spacing w:after="0"/>
+        <w:jc w:val="both"/>
+        <w:rPr>
+          <w:b/>
+          <w:bCs/>
+          <w:sz w:val="24"/>
+          <w:szCs w:val="24"/>
+        </w:rPr>
+      </w:pPr>
+    </w:p>
+    <w:p>
+      <w:pPr>
+        <w:spacing w:after="0"/>
+        <w:jc w:val="both"/>
+        <w:rPr>
+          <w:b/>
+          <w:bCs/>
+          <w:sz w:val="24"/>
+          <w:szCs w:val="24"/>
+        </w:rPr>
+      </w:pPr>
+      <w:r>
+        <w:rPr>
+          <w:b/>
+          <w:bCs/>
+          <w:sz w:val="24"/>
+          <w:szCs w:val="24"/>
+        </w:rPr>
+        <w:t>2.1 Data Sources</w:t>
+      </w:r>
+    </w:p>
+    <w:p>
+      <w:pPr>
+        <w:spacing w:after="0"/>
+        <w:jc w:val="both"/>
+        <w:rPr>
+          <w:sz w:val="24"/>
+          <w:szCs w:val="24"/>
+        </w:rPr>
+      </w:pPr>
+      <w:r>
+        <w:rPr>
+          <w:sz w:val="24"/>
+          <w:szCs w:val="24"/>
+        </w:rPr>
+        <w:t>There is a large amount of data present on the internet regarding road accidents, but to find the data set to meet the project requirement which to find data set with severity was a bit difficult. Finally, after a lot of google search, I decided to move forward with data on Kaggle.com provided by the Department of Transport UK.</w:t>
+      </w:r>
+    </w:p>
+    <w:p>
+      <w:pPr>
+        <w:spacing w:after="0"/>
+        <w:jc w:val="both"/>
+        <w:rPr>
+          <w:sz w:val="24"/>
+          <w:szCs w:val="24"/>
+        </w:rPr>
+      </w:pPr>
+    </w:p>
+    <w:p>
+      <w:pPr>
+        <w:spacing w:after="0"/>
+        <w:jc w:val="both"/>
+        <w:rPr>
+          <w:b/>
+          <w:bCs/>
+          <w:sz w:val="24"/>
+          <w:szCs w:val="24"/>
+        </w:rPr>
+      </w:pPr>
+      <w:r>
+        <w:rPr>
+          <w:b/>
+          <w:bCs/>
+          <w:sz w:val="24"/>
+          <w:szCs w:val="24"/>
+        </w:rPr>
+        <w:t>2.2 Data Cleaning</w:t>
+      </w:r>
+    </w:p>
+    <w:p>
+      <w:pPr>
+        <w:spacing w:after="0"/>
+        <w:jc w:val="both"/>
+        <w:rPr>
+          <w:sz w:val="24"/>
+          <w:szCs w:val="24"/>
+        </w:rPr>
+      </w:pPr>
+      <w:r>
+        <w:rPr>
+          <w:sz w:val="24"/>
+          <w:szCs w:val="24"/>
+        </w:rPr>
+        <w:t xml:space="preserve">Data used in this project was downloaded from the Kaggle.com which was published by the Department of Transport UK. There were some of the rows which were missing the values, so I </w:t>
+      </w:r>
+      <w:r>
+        <w:rPr>
+          <w:sz w:val="24"/>
+          <w:szCs w:val="24"/>
+        </w:rPr>
+        <w:lastRenderedPageBreak/>
+        <w:t>decided to remove those entries from the data as I already a large amount of data even after removing those entries.</w:t>
+      </w:r>
+    </w:p>
+    <w:p>
+      <w:pPr>
+        <w:spacing w:after="0"/>
+        <w:jc w:val="both"/>
+        <w:rPr>
+          <w:sz w:val="24"/>
+          <w:szCs w:val="24"/>
+        </w:rPr>
+      </w:pPr>
+      <w:r>
+        <w:rPr>
+          <w:sz w:val="24"/>
+          <w:szCs w:val="24"/>
+        </w:rPr>
+        <w:t xml:space="preserve">Since no data set is perfect as it is and the same is true for this data set a well. Many attributes would not help to learn and hence predict the severity of the accident. </w:t>
+      </w:r>
+    </w:p>
+    <w:p>
+      <w:pPr>
+        <w:spacing w:after="0"/>
+        <w:jc w:val="both"/>
+        <w:rPr>
+          <w:sz w:val="24"/>
+          <w:szCs w:val="24"/>
+        </w:rPr>
+      </w:pPr>
+    </w:p>
+    <w:p>
+      <w:pPr>
+        <w:spacing w:after="0"/>
+        <w:jc w:val="both"/>
+        <w:rPr>
+          <w:b/>
+          <w:bCs/>
+          <w:sz w:val="24"/>
+          <w:szCs w:val="24"/>
+        </w:rPr>
+      </w:pPr>
+      <w:r>
+        <w:rPr>
+          <w:b/>
+          <w:bCs/>
+          <w:sz w:val="24"/>
+          <w:szCs w:val="24"/>
+        </w:rPr>
+        <w:t>2.3 Feature Selection</w:t>
+      </w:r>
+    </w:p>
+    <w:p>
+      <w:pPr>
+        <w:spacing w:after="0"/>
+        <w:jc w:val="both"/>
+        <w:rPr>
+          <w:sz w:val="24"/>
+          <w:szCs w:val="24"/>
+        </w:rPr>
+      </w:pPr>
+      <w:r>
+        <w:rPr>
+          <w:sz w:val="24"/>
+          <w:szCs w:val="24"/>
+        </w:rPr>
+        <w:t>After cleaning the data, removing all the null values and the redundant data there were 607216 data samples and 31 features in the data set. The definition of each feature was looked upon and the best features were chosen from the feature set that is going to help in determining the target variable i.e. accident severity.</w:t>
+      </w:r>
+    </w:p>
+    <w:p>
+      <w:pPr>
+        <w:spacing w:after="0"/>
+        <w:jc w:val="both"/>
+        <w:rPr>
+          <w:sz w:val="24"/>
+          <w:szCs w:val="24"/>
+        </w:rPr>
+      </w:pPr>
+      <w:r>
+        <w:rPr>
+          <w:sz w:val="24"/>
+          <w:szCs w:val="24"/>
+        </w:rPr>
+        <w:t>The list of dropped features is:</w:t>
+      </w:r>
+    </w:p>
+    <w:p>
+      <w:pPr>
+        <w:pStyle w:val="ListParagraph"/>
+        <w:numPr>
+          <w:ilvl w:val="0"/>
+          <w:numId w:val="4"/>
+        </w:numPr>
+        <w:spacing w:after="0"/>
+        <w:jc w:val="both"/>
+        <w:rPr>
+          <w:sz w:val="24"/>
+          <w:szCs w:val="24"/>
+        </w:rPr>
+      </w:pPr>
+      <w:proofErr w:type="spellStart"/>
+      <w:r>
+        <w:rPr>
+          <w:sz w:val="24"/>
+          <w:szCs w:val="24"/>
+        </w:rPr>
+        <w:t>Accident_Index</w:t>
+      </w:r>
+      <w:proofErr w:type="spellEnd"/>
+    </w:p>
+    <w:p>
+      <w:pPr>
+        <w:pStyle w:val="ListParagraph"/>
+        <w:numPr>
+          <w:ilvl w:val="0"/>
+          <w:numId w:val="4"/>
+        </w:numPr>
+        <w:spacing w:after="0"/>
+        <w:jc w:val="both"/>
+        <w:rPr>
+          <w:sz w:val="24"/>
+          <w:szCs w:val="24"/>
+        </w:rPr>
+      </w:pPr>
+      <w:proofErr w:type="spellStart"/>
+      <w:r>
+        <w:rPr>
+          <w:sz w:val="24"/>
+          <w:szCs w:val="24"/>
+        </w:rPr>
+        <w:t>Location_Easting_OSGR</w:t>
+      </w:r>
+      <w:proofErr w:type="spellEnd"/>
+    </w:p>
+    <w:p>
+      <w:pPr>
+        <w:pStyle w:val="ListParagraph"/>
+        <w:numPr>
+          <w:ilvl w:val="0"/>
+          <w:numId w:val="4"/>
+        </w:numPr>
+        <w:spacing w:after="0"/>
+        <w:jc w:val="both"/>
+        <w:rPr>
+          <w:sz w:val="24"/>
+          <w:szCs w:val="24"/>
+        </w:rPr>
+      </w:pPr>
+      <w:proofErr w:type="spellStart"/>
+      <w:r>
+        <w:rPr>
+          <w:sz w:val="24"/>
+          <w:szCs w:val="24"/>
+        </w:rPr>
+        <w:t>Location_Northing_OSGR</w:t>
+      </w:r>
+      <w:proofErr w:type="spellEnd"/>
+    </w:p>
+    <w:p>
+      <w:pPr>
+        <w:pStyle w:val="ListParagraph"/>
+        <w:numPr>
+          <w:ilvl w:val="0"/>
+          <w:numId w:val="4"/>
+        </w:numPr>
+        <w:spacing w:after="0"/>
+        <w:jc w:val="both"/>
+        <w:rPr>
+          <w:sz w:val="24"/>
+          <w:szCs w:val="24"/>
+        </w:rPr>
+      </w:pPr>
+      <w:r>
+        <w:rPr>
+          <w:sz w:val="24"/>
+          <w:szCs w:val="24"/>
+        </w:rPr>
+        <w:t>Longitude</w:t>
+      </w:r>
+    </w:p>
+    <w:p>
+      <w:pPr>
+        <w:pStyle w:val="ListParagraph"/>
+        <w:numPr>
+          <w:ilvl w:val="0"/>
+          <w:numId w:val="4"/>
+        </w:numPr>
+        <w:spacing w:after="0"/>
+        <w:jc w:val="both"/>
+        <w:rPr>
+          <w:sz w:val="24"/>
+          <w:szCs w:val="24"/>
+        </w:rPr>
+      </w:pPr>
+      <w:r>
+        <w:rPr>
+          <w:sz w:val="24"/>
+          <w:szCs w:val="24"/>
+        </w:rPr>
+        <w:t>Latitude</w:t>
+      </w:r>
+    </w:p>
+    <w:p>
+      <w:pPr>
+        <w:pStyle w:val="ListParagraph"/>
+        <w:numPr>
+          <w:ilvl w:val="0"/>
+          <w:numId w:val="4"/>
+        </w:numPr>
+        <w:spacing w:after="0"/>
+        <w:jc w:val="both"/>
+        <w:rPr>
+          <w:sz w:val="24"/>
+          <w:szCs w:val="24"/>
+        </w:rPr>
+      </w:pPr>
+      <w:r>
+        <w:rPr>
+          <w:sz w:val="24"/>
+          <w:szCs w:val="24"/>
+        </w:rPr>
+        <w:t>Date</w:t>
+      </w:r>
+    </w:p>
+    <w:p>
+      <w:pPr>
+        <w:pStyle w:val="ListParagraph"/>
+        <w:numPr>
+          <w:ilvl w:val="0"/>
+          <w:numId w:val="4"/>
+        </w:numPr>
+        <w:spacing w:after="0"/>
+        <w:jc w:val="both"/>
+        <w:rPr>
+          <w:sz w:val="24"/>
+          <w:szCs w:val="24"/>
+        </w:rPr>
+      </w:pPr>
+      <w:r>
+        <w:rPr>
+          <w:sz w:val="24"/>
+          <w:szCs w:val="24"/>
+        </w:rPr>
+        <w:t>Time</w:t>
+      </w:r>
+    </w:p>
+    <w:p>
+      <w:pPr>
+        <w:pStyle w:val="ListParagraph"/>
+        <w:numPr>
+          <w:ilvl w:val="0"/>
+          <w:numId w:val="4"/>
+        </w:numPr>
+        <w:spacing w:after="0"/>
+        <w:jc w:val="both"/>
+        <w:rPr>
+          <w:sz w:val="24"/>
+          <w:szCs w:val="24"/>
+        </w:rPr>
+      </w:pPr>
+      <w:proofErr w:type="spellStart"/>
+      <w:r>
+        <w:rPr>
+          <w:sz w:val="24"/>
+          <w:szCs w:val="24"/>
+        </w:rPr>
+        <w:t>Local_Authority</w:t>
+      </w:r>
+      <w:proofErr w:type="gramStart"/>
+      <w:r>
+        <w:rPr>
+          <w:sz w:val="24"/>
+          <w:szCs w:val="24"/>
+        </w:rPr>
+        <w:t>_.Highway</w:t>
+      </w:r>
+      <w:proofErr w:type="spellEnd"/>
+      <w:proofErr w:type="gramEnd"/>
+    </w:p>
+    <w:p>
+      <w:pPr>
+        <w:pStyle w:val="ListParagraph"/>
+        <w:numPr>
+          <w:ilvl w:val="0"/>
+          <w:numId w:val="4"/>
+        </w:numPr>
+        <w:spacing w:after="0"/>
+        <w:jc w:val="both"/>
+        <w:rPr>
+          <w:sz w:val="24"/>
+          <w:szCs w:val="24"/>
+        </w:rPr>
+      </w:pPr>
+      <w:proofErr w:type="spellStart"/>
+      <w:r>
+        <w:rPr>
+          <w:sz w:val="24"/>
+          <w:szCs w:val="24"/>
+        </w:rPr>
+        <w:t>Local_Authority</w:t>
+      </w:r>
+      <w:proofErr w:type="gramStart"/>
+      <w:r>
+        <w:rPr>
+          <w:sz w:val="24"/>
+          <w:szCs w:val="24"/>
+        </w:rPr>
+        <w:t>_.District</w:t>
+      </w:r>
+      <w:proofErr w:type="spellEnd"/>
+      <w:proofErr w:type="gramEnd"/>
+    </w:p>
+    <w:p>
+      <w:pPr>
+        <w:pStyle w:val="ListParagraph"/>
+        <w:numPr>
+          <w:ilvl w:val="0"/>
+          <w:numId w:val="4"/>
+        </w:numPr>
+        <w:spacing w:after="0"/>
+        <w:jc w:val="both"/>
+        <w:rPr>
+          <w:sz w:val="24"/>
+          <w:szCs w:val="24"/>
+        </w:rPr>
+      </w:pPr>
+      <w:r>
+        <w:rPr>
+          <w:sz w:val="24"/>
+          <w:szCs w:val="24"/>
+        </w:rPr>
+        <w:t>X1st_Road_Number</w:t>
+      </w:r>
+    </w:p>
+    <w:p>
+      <w:pPr>
+        <w:pStyle w:val="ListParagraph"/>
+        <w:numPr>
+          <w:ilvl w:val="0"/>
+          <w:numId w:val="4"/>
+        </w:numPr>
+        <w:spacing w:after="0"/>
+        <w:jc w:val="both"/>
+        <w:rPr>
+          <w:sz w:val="24"/>
+          <w:szCs w:val="24"/>
+        </w:rPr>
+      </w:pPr>
+      <w:r>
+        <w:rPr>
+          <w:sz w:val="24"/>
+          <w:szCs w:val="24"/>
+        </w:rPr>
+        <w:t>X2nd_Road_Number</w:t>
+      </w:r>
+    </w:p>
+    <w:p>
+      <w:pPr>
+        <w:pStyle w:val="ListParagraph"/>
+        <w:numPr>
+          <w:ilvl w:val="0"/>
+          <w:numId w:val="4"/>
+        </w:numPr>
+        <w:spacing w:after="0"/>
+        <w:jc w:val="both"/>
+        <w:rPr>
+          <w:sz w:val="24"/>
+          <w:szCs w:val="24"/>
+        </w:rPr>
+      </w:pPr>
+      <w:proofErr w:type="spellStart"/>
+      <w:r>
+        <w:rPr>
+          <w:sz w:val="24"/>
+          <w:szCs w:val="24"/>
+        </w:rPr>
+        <w:t>Did_Police_Officer_Attend_Scene_of_Accident</w:t>
+      </w:r>
+      <w:proofErr w:type="spellEnd"/>
+    </w:p>
+    <w:p>
+      <w:pPr>
+        <w:pStyle w:val="ListParagraph"/>
+        <w:numPr>
+          <w:ilvl w:val="0"/>
+          <w:numId w:val="4"/>
+        </w:numPr>
+        <w:spacing w:after="0"/>
+        <w:jc w:val="both"/>
+        <w:rPr>
+          <w:sz w:val="24"/>
+          <w:szCs w:val="24"/>
+        </w:rPr>
+      </w:pPr>
+      <w:proofErr w:type="spellStart"/>
+      <w:r>
+        <w:rPr>
+          <w:sz w:val="24"/>
+          <w:szCs w:val="24"/>
+        </w:rPr>
+        <w:t>LSOA_of_Accident_Location</w:t>
+      </w:r>
+      <w:proofErr w:type="spellEnd"/>
+    </w:p>
+    <w:p>
+      <w:pPr>
+        <w:spacing w:after="0"/>
+        <w:jc w:val="both"/>
+        <w:rPr>
+          <w:sz w:val="24"/>
+          <w:szCs w:val="24"/>
+        </w:rPr>
+      </w:pPr>
+      <w:r>
+        <w:rPr>
+          <w:sz w:val="24"/>
+          <w:szCs w:val="24"/>
+        </w:rPr>
+        <w:t>All these features were not considered in calculating the severity of the accidents as either these were some unique id given to the data or date, time etc.</w:t>
+      </w:r>
+    </w:p>
+    <w:p>
+      <w:pPr>
+        <w:spacing w:after="0"/>
+        <w:jc w:val="both"/>
+        <w:rPr>
+          <w:sz w:val="24"/>
+          <w:szCs w:val="24"/>
+        </w:rPr>
+      </w:pPr>
+    </w:p>
+    <w:p>
+      <w:pPr>
+        <w:spacing w:after="0"/>
+        <w:jc w:val="both"/>
+        <w:rPr>
+          <w:sz w:val="24"/>
+          <w:szCs w:val="24"/>
+        </w:rPr>
+      </w:pPr>
+      <w:r>
+        <w:rPr>
+          <w:sz w:val="24"/>
+          <w:szCs w:val="24"/>
+        </w:rPr>
+        <w:t>Following is the list of features that were used to train the model:</w:t>
+      </w:r>
+    </w:p>
+    <w:p>
+      <w:pPr>
+        <w:pStyle w:val="ListParagraph"/>
+        <w:numPr>
+          <w:ilvl w:val="0"/>
+          <w:numId w:val="5"/>
+        </w:numPr>
+        <w:spacing w:after="0"/>
+        <w:jc w:val="both"/>
+        <w:rPr>
+          <w:sz w:val="24"/>
+          <w:szCs w:val="24"/>
+        </w:rPr>
+      </w:pPr>
+      <w:proofErr w:type="spellStart"/>
+      <w:r>
+        <w:rPr>
+          <w:sz w:val="24"/>
+          <w:szCs w:val="24"/>
+        </w:rPr>
+        <w:t>Police_Force</w:t>
+      </w:r>
+      <w:proofErr w:type="spellEnd"/>
+    </w:p>
+    <w:p>
+      <w:pPr>
+        <w:pStyle w:val="ListParagraph"/>
+        <w:numPr>
+          <w:ilvl w:val="0"/>
+          <w:numId w:val="5"/>
+        </w:numPr>
+        <w:spacing w:after="0"/>
+        <w:jc w:val="both"/>
+        <w:rPr>
+          <w:sz w:val="24"/>
+          <w:szCs w:val="24"/>
+        </w:rPr>
+      </w:pPr>
+      <w:proofErr w:type="spellStart"/>
+      <w:r>
+        <w:rPr>
+          <w:sz w:val="24"/>
+          <w:szCs w:val="24"/>
+        </w:rPr>
+        <w:t>Number_of_Vehicles</w:t>
+      </w:r>
+      <w:proofErr w:type="spellEnd"/>
+    </w:p>
+    <w:p>
+      <w:pPr>
+        <w:pStyle w:val="ListParagraph"/>
+        <w:numPr>
+          <w:ilvl w:val="0"/>
+          <w:numId w:val="5"/>
+        </w:numPr>
+        <w:spacing w:after="0"/>
+        <w:jc w:val="both"/>
+        <w:rPr>
+          <w:sz w:val="24"/>
+          <w:szCs w:val="24"/>
+        </w:rPr>
+      </w:pPr>
+      <w:proofErr w:type="spellStart"/>
+      <w:r>
+        <w:rPr>
+          <w:sz w:val="24"/>
+          <w:szCs w:val="24"/>
+        </w:rPr>
+        <w:t>Number_of_Casualties</w:t>
+      </w:r>
+      <w:proofErr w:type="spellEnd"/>
+    </w:p>
+    <w:p>
+      <w:pPr>
+        <w:pStyle w:val="ListParagraph"/>
+        <w:numPr>
+          <w:ilvl w:val="0"/>
+          <w:numId w:val="5"/>
+        </w:numPr>
+        <w:spacing w:after="0"/>
+        <w:jc w:val="both"/>
+        <w:rPr>
+          <w:sz w:val="24"/>
+          <w:szCs w:val="24"/>
+        </w:rPr>
+      </w:pPr>
+      <w:proofErr w:type="spellStart"/>
+      <w:r>
+        <w:rPr>
+          <w:sz w:val="24"/>
+          <w:szCs w:val="24"/>
+        </w:rPr>
+        <w:t>Day_of_Week</w:t>
+      </w:r>
+      <w:proofErr w:type="spellEnd"/>
+    </w:p>
+    <w:p>
+      <w:pPr>
+        <w:pStyle w:val="ListParagraph"/>
+        <w:numPr>
+          <w:ilvl w:val="0"/>
+          <w:numId w:val="5"/>
+        </w:numPr>
+        <w:spacing w:after="0"/>
+        <w:jc w:val="both"/>
+        <w:rPr>
+          <w:sz w:val="24"/>
+          <w:szCs w:val="24"/>
+        </w:rPr>
+      </w:pPr>
+      <w:r>
+        <w:rPr>
+          <w:sz w:val="24"/>
+          <w:szCs w:val="24"/>
+        </w:rPr>
+        <w:t>X1st_Road_Class</w:t>
+      </w:r>
+    </w:p>
+    <w:p>
+      <w:pPr>
+        <w:pStyle w:val="ListParagraph"/>
+        <w:numPr>
+          <w:ilvl w:val="0"/>
+          <w:numId w:val="5"/>
+        </w:numPr>
+        <w:spacing w:after="0"/>
+        <w:jc w:val="both"/>
+        <w:rPr>
+          <w:sz w:val="24"/>
+          <w:szCs w:val="24"/>
+        </w:rPr>
+      </w:pPr>
+      <w:proofErr w:type="spellStart"/>
+      <w:r>
+        <w:rPr>
+          <w:sz w:val="24"/>
+          <w:szCs w:val="24"/>
+        </w:rPr>
+        <w:t>Road_Type</w:t>
+      </w:r>
+      <w:proofErr w:type="spellEnd"/>
+    </w:p>
+    <w:p>
+      <w:pPr>
+        <w:pStyle w:val="ListParagraph"/>
+        <w:numPr>
+          <w:ilvl w:val="0"/>
+          <w:numId w:val="5"/>
+        </w:numPr>
+        <w:spacing w:after="0"/>
+        <w:jc w:val="both"/>
+        <w:rPr>
+          <w:sz w:val="24"/>
+          <w:szCs w:val="24"/>
+        </w:rPr>
+      </w:pPr>
+      <w:proofErr w:type="spellStart"/>
+      <w:r>
+        <w:rPr>
+          <w:sz w:val="24"/>
+          <w:szCs w:val="24"/>
+        </w:rPr>
+        <w:t>Speed_limit</w:t>
+      </w:r>
+      <w:proofErr w:type="spellEnd"/>
+    </w:p>
+    <w:p>
+      <w:pPr>
+        <w:pStyle w:val="ListParagraph"/>
+        <w:numPr>
+          <w:ilvl w:val="0"/>
+          <w:numId w:val="5"/>
+        </w:numPr>
+        <w:spacing w:after="0"/>
+        <w:jc w:val="both"/>
+        <w:rPr>
+          <w:sz w:val="24"/>
+          <w:szCs w:val="24"/>
+        </w:rPr>
+      </w:pPr>
+      <w:proofErr w:type="spellStart"/>
+      <w:r>
+        <w:rPr>
+          <w:sz w:val="24"/>
+          <w:szCs w:val="24"/>
+        </w:rPr>
+        <w:t>Junction_Detail</w:t>
+      </w:r>
+      <w:proofErr w:type="spellEnd"/>
+    </w:p>
+    <w:p>
+      <w:pPr>
+        <w:pStyle w:val="ListParagraph"/>
+        <w:numPr>
+          <w:ilvl w:val="0"/>
+          <w:numId w:val="5"/>
+        </w:numPr>
+        <w:spacing w:after="0"/>
+        <w:jc w:val="both"/>
+        <w:rPr>
+          <w:sz w:val="24"/>
+          <w:szCs w:val="24"/>
+        </w:rPr>
+      </w:pPr>
+      <w:proofErr w:type="spellStart"/>
+      <w:r>
+        <w:rPr>
+          <w:sz w:val="24"/>
+          <w:szCs w:val="24"/>
+        </w:rPr>
+        <w:t>Junction_Control</w:t>
+      </w:r>
+      <w:proofErr w:type="spellEnd"/>
+    </w:p>
+    <w:p>
+      <w:pPr>
+        <w:pStyle w:val="ListParagraph"/>
+        <w:numPr>
+          <w:ilvl w:val="0"/>
+          <w:numId w:val="5"/>
+        </w:numPr>
+        <w:spacing w:after="0"/>
+        <w:jc w:val="both"/>
+        <w:rPr>
+          <w:sz w:val="24"/>
+          <w:szCs w:val="24"/>
+        </w:rPr>
+      </w:pPr>
+      <w:r>
+        <w:rPr>
+          <w:sz w:val="24"/>
+          <w:szCs w:val="24"/>
+        </w:rPr>
+        <w:t>X2nd_Road_Class</w:t>
+      </w:r>
+    </w:p>
+    <w:p>
+      <w:pPr>
+        <w:pStyle w:val="ListParagraph"/>
+        <w:numPr>
+          <w:ilvl w:val="0"/>
+          <w:numId w:val="5"/>
+        </w:numPr>
+        <w:spacing w:after="0"/>
+        <w:jc w:val="both"/>
+        <w:rPr>
+          <w:sz w:val="24"/>
+          <w:szCs w:val="24"/>
+        </w:rPr>
+      </w:pPr>
+      <w:proofErr w:type="spellStart"/>
+      <w:r>
+        <w:rPr>
+          <w:sz w:val="24"/>
+          <w:szCs w:val="24"/>
+        </w:rPr>
+        <w:t>Pedestrian_Crossing.Human_Control</w:t>
+      </w:r>
+      <w:proofErr w:type="spellEnd"/>
+    </w:p>
+    <w:p>
+      <w:pPr>
+        <w:pStyle w:val="ListParagraph"/>
+        <w:numPr>
+          <w:ilvl w:val="0"/>
+          <w:numId w:val="5"/>
+        </w:numPr>
+        <w:spacing w:after="0"/>
+        <w:jc w:val="both"/>
+        <w:rPr>
+          <w:sz w:val="24"/>
+          <w:szCs w:val="24"/>
+        </w:rPr>
+      </w:pPr>
+      <w:proofErr w:type="spellStart"/>
+      <w:r>
+        <w:rPr>
+          <w:sz w:val="24"/>
+          <w:szCs w:val="24"/>
+        </w:rPr>
+        <w:t>Pedestrian_Crossing.Physical_Facilities</w:t>
+      </w:r>
+      <w:proofErr w:type="spellEnd"/>
+    </w:p>
+    <w:p>
+      <w:pPr>
+        <w:pStyle w:val="ListParagraph"/>
+        <w:numPr>
+          <w:ilvl w:val="0"/>
+          <w:numId w:val="5"/>
+        </w:numPr>
+        <w:spacing w:after="0"/>
+        <w:jc w:val="both"/>
+        <w:rPr>
+          <w:sz w:val="24"/>
+          <w:szCs w:val="24"/>
+        </w:rPr>
+      </w:pPr>
+      <w:proofErr w:type="spellStart"/>
+      <w:r>
+        <w:rPr>
+          <w:sz w:val="24"/>
+          <w:szCs w:val="24"/>
+        </w:rPr>
+        <w:lastRenderedPageBreak/>
+        <w:t>Light_Conditions</w:t>
+      </w:r>
+      <w:proofErr w:type="spellEnd"/>
+    </w:p>
+    <w:p>
+      <w:pPr>
+        <w:pStyle w:val="ListParagraph"/>
+        <w:numPr>
+          <w:ilvl w:val="0"/>
+          <w:numId w:val="5"/>
+        </w:numPr>
+        <w:spacing w:after="0"/>
+        <w:jc w:val="both"/>
+        <w:rPr>
+          <w:sz w:val="24"/>
+          <w:szCs w:val="24"/>
+        </w:rPr>
+      </w:pPr>
+      <w:proofErr w:type="spellStart"/>
+      <w:r>
+        <w:rPr>
+          <w:sz w:val="24"/>
+          <w:szCs w:val="24"/>
+        </w:rPr>
+        <w:t>Weather_Conditions</w:t>
+      </w:r>
+      <w:proofErr w:type="spellEnd"/>
+    </w:p>
+    <w:p>
+      <w:pPr>
+        <w:pStyle w:val="ListParagraph"/>
+        <w:numPr>
+          <w:ilvl w:val="0"/>
+          <w:numId w:val="5"/>
+        </w:numPr>
+        <w:spacing w:after="0"/>
+        <w:jc w:val="both"/>
+        <w:rPr>
+          <w:sz w:val="24"/>
+          <w:szCs w:val="24"/>
+        </w:rPr>
+      </w:pPr>
+      <w:proofErr w:type="spellStart"/>
+      <w:r>
+        <w:rPr>
+          <w:sz w:val="24"/>
+          <w:szCs w:val="24"/>
+        </w:rPr>
+        <w:t>Road_Surface_Conditions</w:t>
+      </w:r>
       <w:bookmarkStart w:id="0" w:name="_GoBack"/>
       <w:bookmarkEnd w:id="0"/>
-    </w:p>
-    <w:p>
-      <w:pPr>
-        <w:spacing w:after="0"/>
-        <w:jc w:val="both"/>
-      </w:pPr>
-    </w:p>
-    <w:p>
-      <w:pPr>
-        <w:spacing w:after="0" w:line="360" w:lineRule="auto"/>
-        <w:jc w:val="both"/>
-        <w:rPr>
-          <w:b/>
-          <w:bCs/>
-        </w:rPr>
-      </w:pPr>
-      <w:r>
-        <w:rPr>
-          <w:b/>
-          <w:bCs/>
-        </w:rPr>
-        <w:t>1.2 Problem</w:t>
-      </w:r>
-    </w:p>
-    <w:p>
-      <w:pPr>
-        <w:spacing w:after="0"/>
-        <w:jc w:val="both"/>
-      </w:pPr>
-      <w:r>
-        <w:t>Data that might contribute in determining the severity of the accident might include the number of people involved in the event, number or type vehicles involved in the accident, how were the weather conditions at the time of the incident and many more. This project aims to predict the severity of the accident based on these data.</w:t>
-      </w:r>
-    </w:p>
-    <w:p>
-      <w:pPr>
-        <w:spacing w:after="0"/>
-        <w:jc w:val="both"/>
-      </w:pPr>
-    </w:p>
-    <w:p>
-      <w:pPr>
-        <w:spacing w:after="0" w:line="360" w:lineRule="auto"/>
-        <w:jc w:val="both"/>
-        <w:rPr>
-          <w:b/>
-          <w:bCs/>
-        </w:rPr>
-      </w:pPr>
-      <w:r>
-        <w:rPr>
-          <w:b/>
-          <w:bCs/>
-        </w:rPr>
-        <w:t xml:space="preserve">1.3 Interest </w:t>
-      </w:r>
-    </w:p>
-    <w:p>
-      <w:pPr>
-        <w:spacing w:after="0"/>
-        <w:jc w:val="both"/>
-      </w:pPr>
-      <w:r>
-        <w:t>The Government and the insurance companies would be very much interested in the prediction of severity of the accidents as it will help in better planning the road safety so that number of severe accidents can be reduced.</w:t>
-      </w:r>
+      <w:proofErr w:type="spellEnd"/>
+    </w:p>
+    <w:p>
+      <w:pPr>
+        <w:pStyle w:val="ListParagraph"/>
+        <w:numPr>
+          <w:ilvl w:val="0"/>
+          <w:numId w:val="5"/>
+        </w:numPr>
+        <w:spacing w:after="0"/>
+        <w:jc w:val="both"/>
+        <w:rPr>
+          <w:sz w:val="24"/>
+          <w:szCs w:val="24"/>
+        </w:rPr>
+      </w:pPr>
+      <w:proofErr w:type="spellStart"/>
+      <w:r>
+        <w:rPr>
+          <w:sz w:val="24"/>
+          <w:szCs w:val="24"/>
+        </w:rPr>
+        <w:t>Special_Conditions_at_Site</w:t>
+      </w:r>
+      <w:proofErr w:type="spellEnd"/>
+    </w:p>
+    <w:p>
+      <w:pPr>
+        <w:pStyle w:val="ListParagraph"/>
+        <w:numPr>
+          <w:ilvl w:val="0"/>
+          <w:numId w:val="5"/>
+        </w:numPr>
+        <w:spacing w:after="0"/>
+        <w:jc w:val="both"/>
+        <w:rPr>
+          <w:sz w:val="24"/>
+          <w:szCs w:val="24"/>
+        </w:rPr>
+      </w:pPr>
+      <w:proofErr w:type="spellStart"/>
+      <w:r>
+        <w:rPr>
+          <w:sz w:val="24"/>
+          <w:szCs w:val="24"/>
+        </w:rPr>
+        <w:t>Carriageway_Hazards</w:t>
+      </w:r>
+      <w:proofErr w:type="spellEnd"/>
+    </w:p>
+    <w:p>
+      <w:pPr>
+        <w:pStyle w:val="ListParagraph"/>
+        <w:numPr>
+          <w:ilvl w:val="0"/>
+          <w:numId w:val="5"/>
+        </w:numPr>
+        <w:spacing w:after="0"/>
+        <w:jc w:val="both"/>
+        <w:rPr>
+          <w:sz w:val="24"/>
+          <w:szCs w:val="24"/>
+        </w:rPr>
+      </w:pPr>
+      <w:proofErr w:type="spellStart"/>
+      <w:r>
+        <w:rPr>
+          <w:sz w:val="24"/>
+          <w:szCs w:val="24"/>
+        </w:rPr>
+        <w:t>Urban_or_Rural_Area</w:t>
+      </w:r>
+      <w:proofErr w:type="spellEnd"/>
+    </w:p>
+    <w:p>
+      <w:pPr>
+        <w:spacing w:after="0"/>
+        <w:jc w:val="both"/>
+      </w:pPr>
     </w:p>
     <w:sectPr>
       <w:pgSz w:w="12240" w:h="15840"/>
@@ -161,6 +1173,519 @@
     </w:sectPr>
   </w:body>
 </w:document>
+</file>
+
+<file path=word/numbering.xml><?xml version="1.0" encoding="utf-8"?>
+<w:numbering xmlns:wpc="http://schemas.microsoft.com/office/word/2010/wordprocessingCanvas" xmlns:cx="http://schemas.microsoft.com/office/drawing/2014/chartex" xmlns:cx1="http://schemas.microsoft.com/office/drawing/2015/9/8/chartex" xmlns:cx2="http://schemas.microsoft.com/office/drawing/2015/10/21/chartex" xmlns:cx3="http://schemas.microsoft.com/office/drawing/2016/5/9/chartex" xmlns:cx4="http://schemas.microsoft.com/office/drawing/2016/5/10/chartex" xmlns:cx5="http://schemas.microsoft.com/office/drawing/2016/5/11/chartex" xmlns:cx6="http://schemas.microsoft.com/office/drawing/2016/5/12/chartex" xmlns:cx7="http://schemas.microsoft.com/office/drawing/2016/5/13/chartex" xmlns:cx8="http://schemas.microsoft.com/office/drawing/2016/5/14/chartex" xmlns:mc="http://schemas.openxmlformats.org/markup-compatibility/2006" xmlns:aink="http://schemas.microsoft.com/office/drawing/2016/ink" xmlns:am3d="http://schemas.microsoft.com/office/drawing/2017/model3d" xmlns:o="urn:schemas-microsoft-com:office:office" xmlns:r="http://schemas.openxmlformats.org/officeDocument/2006/relationships" xmlns:m="http://schemas.openxmlformats.org/officeDocument/2006/math" xmlns:v="urn:schemas-microsoft-com:vml" xmlns:wp14="http://schemas.microsoft.com/office/word/2010/wordprocessingDrawing" xmlns:wp="http://schemas.openxmlformats.org/drawingml/2006/wordprocessingDrawing" xmlns:w10="urn:schemas-microsoft-com:office:word" xmlns:w="http://schemas.openxmlformats.org/wordprocessingml/2006/main" xmlns:w14="http://schemas.microsoft.com/office/word/2010/wordml" xmlns:w15="http://schemas.microsoft.com/office/word/2012/wordml" xmlns:w16cid="http://schemas.microsoft.com/office/word/2016/wordml/cid" xmlns:w16se="http://schemas.microsoft.com/office/word/2015/wordml/symex" xmlns:wpg="http://schemas.microsoft.com/office/word/2010/wordprocessingGroup" xmlns:wpi="http://schemas.microsoft.com/office/word/2010/wordprocessingInk" xmlns:wne="http://schemas.microsoft.com/office/word/2006/wordml" xmlns:wps="http://schemas.microsoft.com/office/word/2010/wordprocessingShape" mc:Ignorable="w14 w15 w16se w16cid wp14">
+  <w:abstractNum w:abstractNumId="0" w15:restartNumberingAfterBreak="0">
+    <w:nsid w:val="0C071F8F"/>
+    <w:multiLevelType w:val="hybridMultilevel"/>
+    <w:tmpl w:val="DDE427C0"/>
+    <w:lvl w:ilvl="0" w:tplc="04090001">
+      <w:start w:val="1"/>
+      <w:numFmt w:val="bullet"/>
+      <w:lvlText w:val=""/>
+      <w:lvlJc w:val="left"/>
+      <w:pPr>
+        <w:ind w:left="720" w:hanging="360"/>
+      </w:pPr>
+      <w:rPr>
+        <w:rFonts w:ascii="Symbol" w:hAnsi="Symbol" w:hint="default"/>
+      </w:rPr>
+    </w:lvl>
+    <w:lvl w:ilvl="1" w:tplc="04090003" w:tentative="1">
+      <w:start w:val="1"/>
+      <w:numFmt w:val="bullet"/>
+      <w:lvlText w:val="o"/>
+      <w:lvlJc w:val="left"/>
+      <w:pPr>
+        <w:ind w:left="1440" w:hanging="360"/>
+      </w:pPr>
+      <w:rPr>
+        <w:rFonts w:ascii="Courier New" w:hAnsi="Courier New" w:cs="Courier New" w:hint="default"/>
+      </w:rPr>
+    </w:lvl>
+    <w:lvl w:ilvl="2" w:tplc="04090005" w:tentative="1">
+      <w:start w:val="1"/>
+      <w:numFmt w:val="bullet"/>
+      <w:lvlText w:val=""/>
+      <w:lvlJc w:val="left"/>
+      <w:pPr>
+        <w:ind w:left="2160" w:hanging="360"/>
+      </w:pPr>
+      <w:rPr>
+        <w:rFonts w:ascii="Wingdings" w:hAnsi="Wingdings" w:hint="default"/>
+      </w:rPr>
+    </w:lvl>
+    <w:lvl w:ilvl="3" w:tplc="04090001" w:tentative="1">
+      <w:start w:val="1"/>
+      <w:numFmt w:val="bullet"/>
+      <w:lvlText w:val=""/>
+      <w:lvlJc w:val="left"/>
+      <w:pPr>
+        <w:ind w:left="2880" w:hanging="360"/>
+      </w:pPr>
+      <w:rPr>
+        <w:rFonts w:ascii="Symbol" w:hAnsi="Symbol" w:hint="default"/>
+      </w:rPr>
+    </w:lvl>
+    <w:lvl w:ilvl="4" w:tplc="04090003" w:tentative="1">
+      <w:start w:val="1"/>
+      <w:numFmt w:val="bullet"/>
+      <w:lvlText w:val="o"/>
+      <w:lvlJc w:val="left"/>
+      <w:pPr>
+        <w:ind w:left="3600" w:hanging="360"/>
+      </w:pPr>
+      <w:rPr>
+        <w:rFonts w:ascii="Courier New" w:hAnsi="Courier New" w:cs="Courier New" w:hint="default"/>
+      </w:rPr>
+    </w:lvl>
+    <w:lvl w:ilvl="5" w:tplc="04090005" w:tentative="1">
+      <w:start w:val="1"/>
+      <w:numFmt w:val="bullet"/>
+      <w:lvlText w:val=""/>
+      <w:lvlJc w:val="left"/>
+      <w:pPr>
+        <w:ind w:left="4320" w:hanging="360"/>
+      </w:pPr>
+      <w:rPr>
+        <w:rFonts w:ascii="Wingdings" w:hAnsi="Wingdings" w:hint="default"/>
+      </w:rPr>
+    </w:lvl>
+    <w:lvl w:ilvl="6" w:tplc="04090001" w:tentative="1">
+      <w:start w:val="1"/>
+      <w:numFmt w:val="bullet"/>
+      <w:lvlText w:val=""/>
+      <w:lvlJc w:val="left"/>
+      <w:pPr>
+        <w:ind w:left="5040" w:hanging="360"/>
+      </w:pPr>
+      <w:rPr>
+        <w:rFonts w:ascii="Symbol" w:hAnsi="Symbol" w:hint="default"/>
+      </w:rPr>
+    </w:lvl>
+    <w:lvl w:ilvl="7" w:tplc="04090003" w:tentative="1">
+      <w:start w:val="1"/>
+      <w:numFmt w:val="bullet"/>
+      <w:lvlText w:val="o"/>
+      <w:lvlJc w:val="left"/>
+      <w:pPr>
+        <w:ind w:left="5760" w:hanging="360"/>
+      </w:pPr>
+      <w:rPr>
+        <w:rFonts w:ascii="Courier New" w:hAnsi="Courier New" w:cs="Courier New" w:hint="default"/>
+      </w:rPr>
+    </w:lvl>
+    <w:lvl w:ilvl="8" w:tplc="04090005" w:tentative="1">
+      <w:start w:val="1"/>
+      <w:numFmt w:val="bullet"/>
+      <w:lvlText w:val=""/>
+      <w:lvlJc w:val="left"/>
+      <w:pPr>
+        <w:ind w:left="6480" w:hanging="360"/>
+      </w:pPr>
+      <w:rPr>
+        <w:rFonts w:ascii="Wingdings" w:hAnsi="Wingdings" w:hint="default"/>
+      </w:rPr>
+    </w:lvl>
+  </w:abstractNum>
+  <w:abstractNum w:abstractNumId="1" w15:restartNumberingAfterBreak="0">
+    <w:nsid w:val="168520D6"/>
+    <w:multiLevelType w:val="hybridMultilevel"/>
+    <w:tmpl w:val="D736A976"/>
+    <w:lvl w:ilvl="0" w:tplc="04090019">
+      <w:start w:val="1"/>
+      <w:numFmt w:val="lowerLetter"/>
+      <w:lvlText w:val="%1."/>
+      <w:lvlJc w:val="left"/>
+      <w:pPr>
+        <w:ind w:left="720" w:hanging="360"/>
+      </w:pPr>
+      <w:rPr>
+        <w:rFonts w:hint="default"/>
+      </w:rPr>
+    </w:lvl>
+    <w:lvl w:ilvl="1" w:tplc="04090019" w:tentative="1">
+      <w:start w:val="1"/>
+      <w:numFmt w:val="lowerLetter"/>
+      <w:lvlText w:val="%2."/>
+      <w:lvlJc w:val="left"/>
+      <w:pPr>
+        <w:ind w:left="1440" w:hanging="360"/>
+      </w:pPr>
+    </w:lvl>
+    <w:lvl w:ilvl="2" w:tplc="0409001B" w:tentative="1">
+      <w:start w:val="1"/>
+      <w:numFmt w:val="lowerRoman"/>
+      <w:lvlText w:val="%3."/>
+      <w:lvlJc w:val="right"/>
+      <w:pPr>
+        <w:ind w:left="2160" w:hanging="180"/>
+      </w:pPr>
+    </w:lvl>
+    <w:lvl w:ilvl="3" w:tplc="0409000F" w:tentative="1">
+      <w:start w:val="1"/>
+      <w:numFmt w:val="decimal"/>
+      <w:lvlText w:val="%4."/>
+      <w:lvlJc w:val="left"/>
+      <w:pPr>
+        <w:ind w:left="2880" w:hanging="360"/>
+      </w:pPr>
+    </w:lvl>
+    <w:lvl w:ilvl="4" w:tplc="04090019" w:tentative="1">
+      <w:start w:val="1"/>
+      <w:numFmt w:val="lowerLetter"/>
+      <w:lvlText w:val="%5."/>
+      <w:lvlJc w:val="left"/>
+      <w:pPr>
+        <w:ind w:left="3600" w:hanging="360"/>
+      </w:pPr>
+    </w:lvl>
+    <w:lvl w:ilvl="5" w:tplc="0409001B" w:tentative="1">
+      <w:start w:val="1"/>
+      <w:numFmt w:val="lowerRoman"/>
+      <w:lvlText w:val="%6."/>
+      <w:lvlJc w:val="right"/>
+      <w:pPr>
+        <w:ind w:left="4320" w:hanging="180"/>
+      </w:pPr>
+    </w:lvl>
+    <w:lvl w:ilvl="6" w:tplc="0409000F" w:tentative="1">
+      <w:start w:val="1"/>
+      <w:numFmt w:val="decimal"/>
+      <w:lvlText w:val="%7."/>
+      <w:lvlJc w:val="left"/>
+      <w:pPr>
+        <w:ind w:left="5040" w:hanging="360"/>
+      </w:pPr>
+    </w:lvl>
+    <w:lvl w:ilvl="7" w:tplc="04090019" w:tentative="1">
+      <w:start w:val="1"/>
+      <w:numFmt w:val="lowerLetter"/>
+      <w:lvlText w:val="%8."/>
+      <w:lvlJc w:val="left"/>
+      <w:pPr>
+        <w:ind w:left="5760" w:hanging="360"/>
+      </w:pPr>
+    </w:lvl>
+    <w:lvl w:ilvl="8" w:tplc="0409001B" w:tentative="1">
+      <w:start w:val="1"/>
+      <w:numFmt w:val="lowerRoman"/>
+      <w:lvlText w:val="%9."/>
+      <w:lvlJc w:val="right"/>
+      <w:pPr>
+        <w:ind w:left="6480" w:hanging="180"/>
+      </w:pPr>
+    </w:lvl>
+  </w:abstractNum>
+  <w:abstractNum w:abstractNumId="2" w15:restartNumberingAfterBreak="0">
+    <w:nsid w:val="2C305758"/>
+    <w:multiLevelType w:val="hybridMultilevel"/>
+    <w:tmpl w:val="D016561E"/>
+    <w:lvl w:ilvl="0" w:tplc="04090019">
+      <w:start w:val="1"/>
+      <w:numFmt w:val="lowerLetter"/>
+      <w:lvlText w:val="%1."/>
+      <w:lvlJc w:val="left"/>
+      <w:pPr>
+        <w:ind w:left="720" w:hanging="360"/>
+      </w:pPr>
+      <w:rPr>
+        <w:rFonts w:hint="default"/>
+      </w:rPr>
+    </w:lvl>
+    <w:lvl w:ilvl="1" w:tplc="04090019" w:tentative="1">
+      <w:start w:val="1"/>
+      <w:numFmt w:val="lowerLetter"/>
+      <w:lvlText w:val="%2."/>
+      <w:lvlJc w:val="left"/>
+      <w:pPr>
+        <w:ind w:left="1440" w:hanging="360"/>
+      </w:pPr>
+    </w:lvl>
+    <w:lvl w:ilvl="2" w:tplc="0409001B" w:tentative="1">
+      <w:start w:val="1"/>
+      <w:numFmt w:val="lowerRoman"/>
+      <w:lvlText w:val="%3."/>
+      <w:lvlJc w:val="right"/>
+      <w:pPr>
+        <w:ind w:left="2160" w:hanging="180"/>
+      </w:pPr>
+    </w:lvl>
+    <w:lvl w:ilvl="3" w:tplc="0409000F" w:tentative="1">
+      <w:start w:val="1"/>
+      <w:numFmt w:val="decimal"/>
+      <w:lvlText w:val="%4."/>
+      <w:lvlJc w:val="left"/>
+      <w:pPr>
+        <w:ind w:left="2880" w:hanging="360"/>
+      </w:pPr>
+    </w:lvl>
+    <w:lvl w:ilvl="4" w:tplc="04090019" w:tentative="1">
+      <w:start w:val="1"/>
+      <w:numFmt w:val="lowerLetter"/>
+      <w:lvlText w:val="%5."/>
+      <w:lvlJc w:val="left"/>
+      <w:pPr>
+        <w:ind w:left="3600" w:hanging="360"/>
+      </w:pPr>
+    </w:lvl>
+    <w:lvl w:ilvl="5" w:tplc="0409001B" w:tentative="1">
+      <w:start w:val="1"/>
+      <w:numFmt w:val="lowerRoman"/>
+      <w:lvlText w:val="%6."/>
+      <w:lvlJc w:val="right"/>
+      <w:pPr>
+        <w:ind w:left="4320" w:hanging="180"/>
+      </w:pPr>
+    </w:lvl>
+    <w:lvl w:ilvl="6" w:tplc="0409000F" w:tentative="1">
+      <w:start w:val="1"/>
+      <w:numFmt w:val="decimal"/>
+      <w:lvlText w:val="%7."/>
+      <w:lvlJc w:val="left"/>
+      <w:pPr>
+        <w:ind w:left="5040" w:hanging="360"/>
+      </w:pPr>
+    </w:lvl>
+    <w:lvl w:ilvl="7" w:tplc="04090019" w:tentative="1">
+      <w:start w:val="1"/>
+      <w:numFmt w:val="lowerLetter"/>
+      <w:lvlText w:val="%8."/>
+      <w:lvlJc w:val="left"/>
+      <w:pPr>
+        <w:ind w:left="5760" w:hanging="360"/>
+      </w:pPr>
+    </w:lvl>
+    <w:lvl w:ilvl="8" w:tplc="0409001B" w:tentative="1">
+      <w:start w:val="1"/>
+      <w:numFmt w:val="lowerRoman"/>
+      <w:lvlText w:val="%9."/>
+      <w:lvlJc w:val="right"/>
+      <w:pPr>
+        <w:ind w:left="6480" w:hanging="180"/>
+      </w:pPr>
+    </w:lvl>
+  </w:abstractNum>
+  <w:abstractNum w:abstractNumId="3" w15:restartNumberingAfterBreak="0">
+    <w:nsid w:val="2D6A7A38"/>
+    <w:multiLevelType w:val="hybridMultilevel"/>
+    <w:tmpl w:val="F54AA5E0"/>
+    <w:lvl w:ilvl="0" w:tplc="04090001">
+      <w:start w:val="1"/>
+      <w:numFmt w:val="bullet"/>
+      <w:lvlText w:val=""/>
+      <w:lvlJc w:val="left"/>
+      <w:pPr>
+        <w:ind w:left="720" w:hanging="360"/>
+      </w:pPr>
+      <w:rPr>
+        <w:rFonts w:ascii="Symbol" w:hAnsi="Symbol" w:hint="default"/>
+      </w:rPr>
+    </w:lvl>
+    <w:lvl w:ilvl="1" w:tplc="04090003" w:tentative="1">
+      <w:start w:val="1"/>
+      <w:numFmt w:val="bullet"/>
+      <w:lvlText w:val="o"/>
+      <w:lvlJc w:val="left"/>
+      <w:pPr>
+        <w:ind w:left="1440" w:hanging="360"/>
+      </w:pPr>
+      <w:rPr>
+        <w:rFonts w:ascii="Courier New" w:hAnsi="Courier New" w:cs="Courier New" w:hint="default"/>
+      </w:rPr>
+    </w:lvl>
+    <w:lvl w:ilvl="2" w:tplc="04090005" w:tentative="1">
+      <w:start w:val="1"/>
+      <w:numFmt w:val="bullet"/>
+      <w:lvlText w:val=""/>
+      <w:lvlJc w:val="left"/>
+      <w:pPr>
+        <w:ind w:left="2160" w:hanging="360"/>
+      </w:pPr>
+      <w:rPr>
+        <w:rFonts w:ascii="Wingdings" w:hAnsi="Wingdings" w:hint="default"/>
+      </w:rPr>
+    </w:lvl>
+    <w:lvl w:ilvl="3" w:tplc="04090001" w:tentative="1">
+      <w:start w:val="1"/>
+      <w:numFmt w:val="bullet"/>
+      <w:lvlText w:val=""/>
+      <w:lvlJc w:val="left"/>
+      <w:pPr>
+        <w:ind w:left="2880" w:hanging="360"/>
+      </w:pPr>
+      <w:rPr>
+        <w:rFonts w:ascii="Symbol" w:hAnsi="Symbol" w:hint="default"/>
+      </w:rPr>
+    </w:lvl>
+    <w:lvl w:ilvl="4" w:tplc="04090003" w:tentative="1">
+      <w:start w:val="1"/>
+      <w:numFmt w:val="bullet"/>
+      <w:lvlText w:val="o"/>
+      <w:lvlJc w:val="left"/>
+      <w:pPr>
+        <w:ind w:left="3600" w:hanging="360"/>
+      </w:pPr>
+      <w:rPr>
+        <w:rFonts w:ascii="Courier New" w:hAnsi="Courier New" w:cs="Courier New" w:hint="default"/>
+      </w:rPr>
+    </w:lvl>
+    <w:lvl w:ilvl="5" w:tplc="04090005" w:tentative="1">
+      <w:start w:val="1"/>
+      <w:numFmt w:val="bullet"/>
+      <w:lvlText w:val=""/>
+      <w:lvlJc w:val="left"/>
+      <w:pPr>
+        <w:ind w:left="4320" w:hanging="360"/>
+      </w:pPr>
+      <w:rPr>
+        <w:rFonts w:ascii="Wingdings" w:hAnsi="Wingdings" w:hint="default"/>
+      </w:rPr>
+    </w:lvl>
+    <w:lvl w:ilvl="6" w:tplc="04090001" w:tentative="1">
+      <w:start w:val="1"/>
+      <w:numFmt w:val="bullet"/>
+      <w:lvlText w:val=""/>
+      <w:lvlJc w:val="left"/>
+      <w:pPr>
+        <w:ind w:left="5040" w:hanging="360"/>
+      </w:pPr>
+      <w:rPr>
+        <w:rFonts w:ascii="Symbol" w:hAnsi="Symbol" w:hint="default"/>
+      </w:rPr>
+    </w:lvl>
+    <w:lvl w:ilvl="7" w:tplc="04090003" w:tentative="1">
+      <w:start w:val="1"/>
+      <w:numFmt w:val="bullet"/>
+      <w:lvlText w:val="o"/>
+      <w:lvlJc w:val="left"/>
+      <w:pPr>
+        <w:ind w:left="5760" w:hanging="360"/>
+      </w:pPr>
+      <w:rPr>
+        <w:rFonts w:ascii="Courier New" w:hAnsi="Courier New" w:cs="Courier New" w:hint="default"/>
+      </w:rPr>
+    </w:lvl>
+    <w:lvl w:ilvl="8" w:tplc="04090005" w:tentative="1">
+      <w:start w:val="1"/>
+      <w:numFmt w:val="bullet"/>
+      <w:lvlText w:val=""/>
+      <w:lvlJc w:val="left"/>
+      <w:pPr>
+        <w:ind w:left="6480" w:hanging="360"/>
+      </w:pPr>
+      <w:rPr>
+        <w:rFonts w:ascii="Wingdings" w:hAnsi="Wingdings" w:hint="default"/>
+      </w:rPr>
+    </w:lvl>
+  </w:abstractNum>
+  <w:abstractNum w:abstractNumId="4" w15:restartNumberingAfterBreak="0">
+    <w:nsid w:val="6E77163E"/>
+    <w:multiLevelType w:val="hybridMultilevel"/>
+    <w:tmpl w:val="AC7A55EA"/>
+    <w:lvl w:ilvl="0" w:tplc="04090019">
+      <w:start w:val="1"/>
+      <w:numFmt w:val="lowerLetter"/>
+      <w:lvlText w:val="%1."/>
+      <w:lvlJc w:val="left"/>
+      <w:pPr>
+        <w:ind w:left="720" w:hanging="360"/>
+      </w:pPr>
+      <w:rPr>
+        <w:rFonts w:hint="default"/>
+      </w:rPr>
+    </w:lvl>
+    <w:lvl w:ilvl="1" w:tplc="04090019" w:tentative="1">
+      <w:start w:val="1"/>
+      <w:numFmt w:val="lowerLetter"/>
+      <w:lvlText w:val="%2."/>
+      <w:lvlJc w:val="left"/>
+      <w:pPr>
+        <w:ind w:left="1440" w:hanging="360"/>
+      </w:pPr>
+    </w:lvl>
+    <w:lvl w:ilvl="2" w:tplc="0409001B" w:tentative="1">
+      <w:start w:val="1"/>
+      <w:numFmt w:val="lowerRoman"/>
+      <w:lvlText w:val="%3."/>
+      <w:lvlJc w:val="right"/>
+      <w:pPr>
+        <w:ind w:left="2160" w:hanging="180"/>
+      </w:pPr>
+    </w:lvl>
+    <w:lvl w:ilvl="3" w:tplc="0409000F" w:tentative="1">
+      <w:start w:val="1"/>
+      <w:numFmt w:val="decimal"/>
+      <w:lvlText w:val="%4."/>
+      <w:lvlJc w:val="left"/>
+      <w:pPr>
+        <w:ind w:left="2880" w:hanging="360"/>
+      </w:pPr>
+    </w:lvl>
+    <w:lvl w:ilvl="4" w:tplc="04090019" w:tentative="1">
+      <w:start w:val="1"/>
+      <w:numFmt w:val="lowerLetter"/>
+      <w:lvlText w:val="%5."/>
+      <w:lvlJc w:val="left"/>
+      <w:pPr>
+        <w:ind w:left="3600" w:hanging="360"/>
+      </w:pPr>
+    </w:lvl>
+    <w:lvl w:ilvl="5" w:tplc="0409001B" w:tentative="1">
+      <w:start w:val="1"/>
+      <w:numFmt w:val="lowerRoman"/>
+      <w:lvlText w:val="%6."/>
+      <w:lvlJc w:val="right"/>
+      <w:pPr>
+        <w:ind w:left="4320" w:hanging="180"/>
+      </w:pPr>
+    </w:lvl>
+    <w:lvl w:ilvl="6" w:tplc="0409000F" w:tentative="1">
+      <w:start w:val="1"/>
+      <w:numFmt w:val="decimal"/>
+      <w:lvlText w:val="%7."/>
+      <w:lvlJc w:val="left"/>
+      <w:pPr>
+        <w:ind w:left="5040" w:hanging="360"/>
+      </w:pPr>
+    </w:lvl>
+    <w:lvl w:ilvl="7" w:tplc="04090019" w:tentative="1">
+      <w:start w:val="1"/>
+      <w:numFmt w:val="lowerLetter"/>
+      <w:lvlText w:val="%8."/>
+      <w:lvlJc w:val="left"/>
+      <w:pPr>
+        <w:ind w:left="5760" w:hanging="360"/>
+      </w:pPr>
+    </w:lvl>
+    <w:lvl w:ilvl="8" w:tplc="0409001B" w:tentative="1">
+      <w:start w:val="1"/>
+      <w:numFmt w:val="lowerRoman"/>
+      <w:lvlText w:val="%9."/>
+      <w:lvlJc w:val="right"/>
+      <w:pPr>
+        <w:ind w:left="6480" w:hanging="180"/>
+      </w:pPr>
+    </w:lvl>
+  </w:abstractNum>
+  <w:num w:numId="1">
+    <w:abstractNumId w:val="1"/>
+  </w:num>
+  <w:num w:numId="2">
+    <w:abstractNumId w:val="2"/>
+  </w:num>
+  <w:num w:numId="3">
+    <w:abstractNumId w:val="4"/>
+  </w:num>
+  <w:num w:numId="4">
+    <w:abstractNumId w:val="0"/>
+  </w:num>
+  <w:num w:numId="5">
+    <w:abstractNumId w:val="3"/>
+  </w:num>
+</w:numbering>
 </file>
 
 <file path=word/styles.xml><?xml version="1.0" encoding="utf-8"?>
@@ -589,6 +2114,17 @@
     <w:semiHidden/>
     <w:unhideWhenUsed/>
   </w:style>
+  <w:style w:type="paragraph" w:styleId="ListParagraph">
+    <w:name w:val="List Paragraph"/>
+    <w:basedOn w:val="Normal"/>
+    <w:uiPriority w:val="34"/>
+    <w:qFormat/>
+    <w:rsid w:val="00E47CF4"/>
+    <w:pPr>
+      <w:ind w:left="720"/>
+      <w:contextualSpacing/>
+    </w:pPr>
+  </w:style>
 </w:styles>
 </file>
 

</xml_diff>